<commit_message>
Updated Notes for CKAD
</commit_message>
<xml_diff>
--- a/CKAD Prep Notes.docx
+++ b/CKAD Prep Notes.docx
@@ -278,13 +278,6 @@
         </w:rPr>
         <w:t>.</w:t>
       </w:r>
-    </w:p>
-    <w:p>
-      <w:pPr>
-        <w:rPr>
-          <w:b/>
-        </w:rPr>
-      </w:pPr>
     </w:p>
     <w:p>
       <w:pPr>
@@ -589,7 +582,6 @@
       </w:r>
     </w:p>
     <w:p/>
-    <w:p/>
     <w:p>
       <w:pPr>
         <w:rPr>
@@ -716,9 +708,13 @@
     </w:p>
     <w:p>
       <w:pPr>
-        <w:rPr>
-          <w:sz w:val="20"/>
-          <w:szCs w:val="20"/>
+        <w:shd w:val="clear" w:color="auto" w:fill="FFFFFF"/>
+        <w:spacing w:after="152" w:line="240" w:lineRule="auto"/>
+        <w:rPr>
+          <w:rFonts w:ascii="Segoe UI" w:eastAsia="Times New Roman" w:hAnsi="Segoe UI" w:cs="Segoe UI"/>
+          <w:color w:val="29303B"/>
+          <w:sz w:val="14"/>
+          <w:szCs w:val="14"/>
         </w:rPr>
       </w:pPr>
     </w:p>
@@ -1190,7 +1186,6 @@
           <w:color w:val="29303B"/>
           <w:sz w:val="9"/>
         </w:rPr>
-        <w:lastRenderedPageBreak/>
         <w:t xml:space="preserve">master $ </w:t>
       </w:r>
       <w:proofErr w:type="spellStart"/>
@@ -1613,6 +1608,7 @@
           <w:color w:val="29303B"/>
           <w:sz w:val="14"/>
         </w:rPr>
+        <w:lastRenderedPageBreak/>
         <w:t>Output with wide (additional details):</w:t>
       </w:r>
     </w:p>
@@ -2258,15 +2254,13 @@
           <w:szCs w:val="20"/>
         </w:rPr>
       </w:pPr>
-      <w:proofErr w:type="gramStart"/>
       <w:r>
         <w:rPr>
           <w:sz w:val="20"/>
           <w:szCs w:val="20"/>
         </w:rPr>
-        <w:t>Default  service</w:t>
-      </w:r>
-      <w:proofErr w:type="gramEnd"/>
+        <w:t>Default service</w:t>
+      </w:r>
       <w:r>
         <w:rPr>
           <w:sz w:val="20"/>

</xml_diff>